<commit_message>
subiendo templates y actualizando
</commit_message>
<xml_diff>
--- a/storage/template-ere.docx
+++ b/storage/template-ere.docx
@@ -1,6 +1,6 @@
 
 <file path=word/document.xml><?xml version="1.0" encoding="utf-8"?>
-<w:document xmlns:wpc="http://schemas.microsoft.com/office/word/2010/wordprocessingCanvas" xmlns:cx="http://schemas.microsoft.com/office/drawing/2014/chartex" xmlns:cx1="http://schemas.microsoft.com/office/drawing/2015/9/8/chartex" xmlns:cx2="http://schemas.microsoft.com/office/drawing/2015/10/21/chartex" xmlns:cx3="http://schemas.microsoft.com/office/drawing/2016/5/9/chartex" xmlns:cx4="http://schemas.microsoft.com/office/drawing/2016/5/10/chartex" xmlns:cx5="http://schemas.microsoft.com/office/drawing/2016/5/11/chartex" xmlns:cx6="http://schemas.microsoft.com/office/drawing/2016/5/12/chartex" xmlns:cx7="http://schemas.microsoft.com/office/drawing/2016/5/13/chartex" xmlns:cx8="http://schemas.microsoft.com/office/drawing/2016/5/14/chartex" xmlns:mc="http://schemas.openxmlformats.org/markup-compatibility/2006" xmlns:aink="http://schemas.microsoft.com/office/drawing/2016/ink" xmlns:am3d="http://schemas.microsoft.com/office/drawing/2017/model3d" xmlns:o="urn:schemas-microsoft-com:office:office" xmlns:oel="http://schemas.microsoft.com/office/2019/extlst" xmlns:r="http://schemas.openxmlformats.org/officeDocument/2006/relationships" xmlns:m="http://schemas.openxmlformats.org/officeDocument/2006/math" xmlns:v="urn:schemas-microsoft-com:vml" xmlns:wp14="http://schemas.microsoft.com/office/word/2010/wordprocessingDrawing" xmlns:wp="http://schemas.openxmlformats.org/drawingml/2006/wordprocessingDrawing" xmlns:w10="urn:schemas-microsoft-com:office:word" xmlns:w="http://schemas.openxmlformats.org/wordprocessingml/2006/main" xmlns:w14="http://schemas.microsoft.com/office/word/2010/wordml" xmlns:w15="http://schemas.microsoft.com/office/word/2012/wordml" xmlns:w16cex="http://schemas.microsoft.com/office/word/2018/wordml/cex" xmlns:w16cid="http://schemas.microsoft.com/office/word/2016/wordml/cid" xmlns:w16="http://schemas.microsoft.com/office/word/2018/wordml" xmlns:w16sdtdh="http://schemas.microsoft.com/office/word/2020/wordml/sdtdatahash" xmlns:w16se="http://schemas.microsoft.com/office/word/2015/wordml/symex" xmlns:wpg="http://schemas.microsoft.com/office/word/2010/wordprocessingGroup" xmlns:wpi="http://schemas.microsoft.com/office/word/2010/wordprocessingInk" xmlns:wne="http://schemas.microsoft.com/office/word/2006/wordml" xmlns:wps="http://schemas.microsoft.com/office/word/2010/wordprocessingShape" mc:Ignorable="w14 w15 w16se w16cid w16 w16cex w16sdtdh wp14">
+<w:document xmlns:wpc="http://schemas.microsoft.com/office/word/2010/wordprocessingCanvas" xmlns:cx="http://schemas.microsoft.com/office/drawing/2014/chartex" xmlns:cx1="http://schemas.microsoft.com/office/drawing/2015/9/8/chartex" xmlns:cx2="http://schemas.microsoft.com/office/drawing/2015/10/21/chartex" xmlns:cx3="http://schemas.microsoft.com/office/drawing/2016/5/9/chartex" xmlns:cx4="http://schemas.microsoft.com/office/drawing/2016/5/10/chartex" xmlns:cx5="http://schemas.microsoft.com/office/drawing/2016/5/11/chartex" xmlns:cx6="http://schemas.microsoft.com/office/drawing/2016/5/12/chartex" xmlns:cx7="http://schemas.microsoft.com/office/drawing/2016/5/13/chartex" xmlns:cx8="http://schemas.microsoft.com/office/drawing/2016/5/14/chartex" xmlns:mc="http://schemas.openxmlformats.org/markup-compatibility/2006" xmlns:aink="http://schemas.microsoft.com/office/drawing/2016/ink" xmlns:am3d="http://schemas.microsoft.com/office/drawing/2017/model3d" xmlns:o="urn:schemas-microsoft-com:office:office" xmlns:r="http://schemas.openxmlformats.org/officeDocument/2006/relationships" xmlns:m="http://schemas.openxmlformats.org/officeDocument/2006/math" xmlns:v="urn:schemas-microsoft-com:vml" xmlns:wp14="http://schemas.microsoft.com/office/word/2010/wordprocessingDrawing" xmlns:wp="http://schemas.openxmlformats.org/drawingml/2006/wordprocessingDrawing" xmlns:w10="urn:schemas-microsoft-com:office:word" xmlns:w="http://schemas.openxmlformats.org/wordprocessingml/2006/main" xmlns:w14="http://schemas.microsoft.com/office/word/2010/wordml" xmlns:w15="http://schemas.microsoft.com/office/word/2012/wordml" xmlns:w16cex="http://schemas.microsoft.com/office/word/2018/wordml/cex" xmlns:w16cid="http://schemas.microsoft.com/office/word/2016/wordml/cid" xmlns:w16="http://schemas.microsoft.com/office/word/2018/wordml" xmlns:w16sdtdh="http://schemas.microsoft.com/office/word/2020/wordml/sdtdatahash" xmlns:w16se="http://schemas.microsoft.com/office/word/2015/wordml/symex" xmlns:wpg="http://schemas.microsoft.com/office/word/2010/wordprocessingGroup" xmlns:wpi="http://schemas.microsoft.com/office/word/2010/wordprocessingInk" xmlns:wne="http://schemas.microsoft.com/office/word/2006/wordml" xmlns:wps="http://schemas.microsoft.com/office/word/2010/wordprocessingShape" mc:Ignorable="w14 w15 w16se w16cid w16 w16cex w16sdtdh wp14">
   <w:body>
     <w:p>
       <w:pPr>
@@ -13,7 +13,7 @@
         <mc:AlternateContent>
           <mc:Choice Requires="wpg">
             <w:drawing>
-              <wp:anchor distT="0" distB="0" distL="114300" distR="114300" simplePos="0" relativeHeight="251627520" behindDoc="1" locked="0" layoutInCell="1" allowOverlap="1" wp14:anchorId="38B82E83" wp14:editId="0DEAD566">
+              <wp:anchor distT="0" distB="0" distL="114300" distR="114300" simplePos="0" relativeHeight="251627520" behindDoc="1" locked="0" layoutInCell="1" allowOverlap="1" wp14:anchorId="38B82E83" wp14:editId="040734B2">
                 <wp:simplePos x="0" y="0"/>
                 <wp:positionH relativeFrom="page">
                   <wp:align>left</wp:align>
@@ -385,7 +385,7 @@
           </mc:Choice>
           <mc:Fallback>
             <w:pict>
-              <v:group w14:anchorId="38B82E83" id="Grupo 1" o:spid="_x0000_s1026" style="position:absolute;margin-left:0;margin-top:-69pt;width:598.4pt;height:865pt;z-index:-251688960;mso-position-horizontal:left;mso-position-horizontal-relative:page;mso-width-relative:margin;mso-height-relative:margin" coordorigin=",-2696" coordsize="75533,107041" o:gfxdata="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">
+              <v:group w14:anchorId="38B82E83" id="Grupo 1" o:spid="_x0000_s1026" style="position:absolute;margin-left:0;margin-top:-69pt;width:598.4pt;height:865pt;z-index:-251688960;mso-position-horizontal:left;mso-position-horizontal-relative:page;mso-width-relative:margin;mso-height-relative:margin" coordorigin=",-2696" coordsize="75533,107041" o:gfxdata="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">
                 <v:shapetype id="_x0000_t75" coordsize="21600,21600" o:spt="75" o:preferrelative="t" path="m@4@5l@4@11@9@11@9@5xe" filled="f" stroked="f">
                   <v:stroke joinstyle="miter"/>
                   <v:formulas>
@@ -1724,7 +1724,7 @@
               </wp:anchor>
             </w:drawing>
           </mc:Choice>
-          <mc:Fallback>
+          <mc:Fallback xmlns:oel="http://schemas.microsoft.com/office/2019/extlst">
             <w:pict>
               <v:shape w14:anchorId="07D40F98" id="AutoShape 54" o:spid="_x0000_s1026" style="position:absolute;margin-left:430.7pt;margin-top:-25.75pt;width:41.3pt;height:33.6pt;z-index:251669504;visibility:visible;mso-wrap-style:square;mso-wrap-distance-left:9pt;mso-wrap-distance-top:0;mso-wrap-distance-right:9pt;mso-wrap-distance-bottom:0;mso-position-horizontal:absolute;mso-position-horizontal-relative:text;mso-position-vertical:absolute;mso-position-vertical-relative:text;v-text-anchor:top" coordsize="826,672" o:gfxdata="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